<commit_message>
Added FW-flux maps and fixed minor bugs
</commit_message>
<xml_diff>
--- a/Workflow_from_AFcsv.docx
+++ b/Workflow_from_AFcsv.docx
@@ -76,6 +76,10 @@
           <w:numId w:val="4"/>
         </w:numPr>
         <w:spacing w:line="276" w:lineRule="auto"/>
+        <w:rPr>
+          <w:b/>
+          <w:bCs/>
+        </w:rPr>
       </w:pPr>
       <w:r>
         <w:t xml:space="preserve">Clone the </w:t>
@@ -98,97 +102,14 @@
       <w:r>
         <w:t xml:space="preserve">from </w:t>
       </w:r>
-      <w:proofErr w:type="spellStart"/>
       <w:r>
         <w:t>Github</w:t>
       </w:r>
-      <w:proofErr w:type="spellEnd"/>
-      <w:r>
-        <w:t xml:space="preserve"> and add </w:t>
-      </w:r>
-      <w:r>
-        <w:t>a folder called</w:t>
+      <w:r>
+        <w:t xml:space="preserve"> in you local machine.</w:t>
       </w:r>
       <w:r>
         <w:t xml:space="preserve"> </w:t>
-      </w:r>
-      <w:r>
-        <w:t>“</w:t>
-      </w:r>
-      <w:proofErr w:type="spellStart"/>
-      <w:r>
-        <w:t>F</w:t>
-      </w:r>
-      <w:r>
-        <w:t>ootprint</w:t>
-      </w:r>
-      <w:r>
-        <w:t>_</w:t>
-      </w:r>
-      <w:r>
-        <w:t>O</w:t>
-      </w:r>
-      <w:r>
-        <w:t>utput</w:t>
-      </w:r>
-      <w:proofErr w:type="spellEnd"/>
-      <w:r>
-        <w:t>”</w:t>
-      </w:r>
-      <w:r>
-        <w:t xml:space="preserve"> and </w:t>
-      </w:r>
-      <w:r>
-        <w:t xml:space="preserve">within this folder </w:t>
-      </w:r>
-      <w:r>
-        <w:t xml:space="preserve">create a folder structure </w:t>
-      </w:r>
-      <w:r>
-        <w:t>as</w:t>
-      </w:r>
-      <w:r>
-        <w:t xml:space="preserve"> found in Box (https://berkeley.box.com/s/o1wl7f7ig0bicettkynllu885r68kc85). This would help with some relative paths in the code. Importantly the </w:t>
-      </w:r>
-      <w:proofErr w:type="spellStart"/>
-      <w:r>
-        <w:t>CalculateFootprint</w:t>
-      </w:r>
-      <w:proofErr w:type="spellEnd"/>
-      <w:r>
-        <w:t xml:space="preserve">, </w:t>
-      </w:r>
-      <w:proofErr w:type="spellStart"/>
-      <w:r>
-        <w:t>Footprint</w:t>
-      </w:r>
-      <w:r>
-        <w:t>_</w:t>
-      </w:r>
-      <w:r>
-        <w:t>Output</w:t>
-      </w:r>
-      <w:proofErr w:type="spellEnd"/>
-      <w:r>
-        <w:t>, and L4</w:t>
-      </w:r>
-      <w:r>
-        <w:t>_</w:t>
-      </w:r>
-      <w:r>
-        <w:t xml:space="preserve">Processing </w:t>
-      </w:r>
-      <w:r>
-        <w:t xml:space="preserve">folders </w:t>
-      </w:r>
-      <w:r>
-        <w:t>need to be at the same level</w:t>
-      </w:r>
-      <w:r>
-        <w:t xml:space="preserve"> (same folder)</w:t>
-      </w:r>
-      <w:r>
-        <w:t>.</w:t>
       </w:r>
     </w:p>
     <w:p>
@@ -205,23 +126,24 @@
         </w:rPr>
       </w:pPr>
       <w:r>
-        <w:t>“Site” will always refer to the 2-letter code for each site (</w:t>
-      </w:r>
-      <w:proofErr w:type="gramStart"/>
-      <w:r>
-        <w:t>e.g.</w:t>
-      </w:r>
-      <w:proofErr w:type="gramEnd"/>
-      <w:r>
-        <w:t xml:space="preserve"> BC= Bouldin Corn, TZ=</w:t>
-      </w:r>
-      <w:proofErr w:type="spellStart"/>
-      <w:r>
-        <w:t>Tonzi</w:t>
-      </w:r>
-      <w:proofErr w:type="spellEnd"/>
-      <w:r>
-        <w:t>…)</w:t>
+        <w:t>Select a folder in your local machine for L4 processing output and note it for the next step.</w:t>
+      </w:r>
+    </w:p>
+    <w:p>
+      <w:pPr>
+        <w:pStyle w:val="ListParagraph"/>
+        <w:numPr>
+          <w:ilvl w:val="0"/>
+          <w:numId w:val="4"/>
+        </w:numPr>
+        <w:spacing w:line="276" w:lineRule="auto"/>
+        <w:rPr>
+          <w:b/>
+          <w:bCs/>
+        </w:rPr>
+      </w:pPr>
+      <w:r>
+        <w:t>If you have not done so already, download the Ameriflux csv file for your site of interest. For speed and efficiency you may upload a subset of the original file with the times of interest. Uploading the whole file should be fine as well but initial L4_Processing may run a bit slower.</w:t>
       </w:r>
     </w:p>
     <w:p>
@@ -250,10 +172,7 @@
         <w:spacing w:line="276" w:lineRule="auto"/>
       </w:pPr>
       <w:r>
-        <w:t>Open</w:t>
-      </w:r>
-      <w:r>
-        <w:t xml:space="preserve"> the file </w:t>
+        <w:t xml:space="preserve">Open the file </w:t>
       </w:r>
       <w:r>
         <w:rPr>
@@ -277,13 +196,7 @@
         <w:t>.m</w:t>
       </w:r>
       <w:r>
-        <w:t xml:space="preserve"> in the L4_processing folder</w:t>
-      </w:r>
-      <w:r>
-        <w:t xml:space="preserve"> to create an L4 file</w:t>
-      </w:r>
-      <w:r>
-        <w:t xml:space="preserve">. </w:t>
+        <w:t xml:space="preserve"> in the L4_processing folder to create an L4 file. </w:t>
       </w:r>
       <w:r>
         <w:t>For footprint processing there are multiple variables that are calculated in what I called “L4 files”</w:t>
@@ -297,24 +210,11 @@
       <w:r>
         <w:t xml:space="preserve">are </w:t>
       </w:r>
-      <w:proofErr w:type="spellStart"/>
       <w:r>
         <w:t>M</w:t>
       </w:r>
       <w:r>
-        <w:t>atlab</w:t>
-      </w:r>
-      <w:proofErr w:type="spellEnd"/>
-      <w:r>
-        <w:t xml:space="preserve"> structures with the </w:t>
-      </w:r>
-      <w:proofErr w:type="spellStart"/>
-      <w:r>
-        <w:t>Ameriflux</w:t>
-      </w:r>
-      <w:proofErr w:type="spellEnd"/>
-      <w:r>
-        <w:t xml:space="preserve"> csv data plus </w:t>
+        <w:t xml:space="preserve">atlab structures with the Ameriflux csv data plus </w:t>
       </w:r>
       <w:r>
         <w:t xml:space="preserve">additional variables </w:t>
@@ -362,6 +262,9 @@
       <w:r>
         <w:t>Modify the Save Directory</w:t>
       </w:r>
+      <w:r>
+        <w:t xml:space="preserve"> (from previous step)</w:t>
+      </w:r>
     </w:p>
     <w:p>
       <w:pPr>
@@ -394,11 +297,9 @@
       <w:r>
         <w:t xml:space="preserve">3 letter code from </w:t>
       </w:r>
-      <w:proofErr w:type="spellStart"/>
       <w:r>
         <w:t>Ameriflux</w:t>
       </w:r>
-      <w:proofErr w:type="spellEnd"/>
       <w:r>
         <w:t xml:space="preserve"> recommended</w:t>
       </w:r>
@@ -425,11 +326,9 @@
       <w:r>
         <w:t xml:space="preserve">Update the filename and </w:t>
       </w:r>
-      <w:proofErr w:type="spellStart"/>
-      <w:r>
-        <w:t>filepath</w:t>
-      </w:r>
-      <w:proofErr w:type="spellEnd"/>
+      <w:r>
+        <w:t>file path</w:t>
+      </w:r>
       <w:r>
         <w:t xml:space="preserve"> for the csv file</w:t>
       </w:r>
@@ -448,13 +347,8 @@
         </w:rPr>
       </w:pPr>
       <w:r>
-        <w:t xml:space="preserve">Adjust parameters in BADM. Canopy height is an initial estimate. Canopy height will be calculated using the aerodynamic canopy height approach of Pennypacker and Baldocchi </w:t>
-      </w:r>
-      <w:proofErr w:type="gramStart"/>
-      <w:r>
-        <w:t>later on</w:t>
-      </w:r>
-      <w:proofErr w:type="gramEnd"/>
+        <w:t>Adjust parameters in BADM. Canopy height is an initial estimate. Canopy height will be calculated using the aerodynamic canopy height approach of Pennypacker and Baldocchi later on</w:t>
+      </w:r>
     </w:p>
     <w:p>
       <w:pPr>
@@ -470,15 +364,16 @@
         </w:rPr>
       </w:pPr>
       <w:r>
-        <w:t xml:space="preserve">Adjust the variable names in data if needed. Some </w:t>
-      </w:r>
-      <w:proofErr w:type="gramStart"/>
-      <w:r>
-        <w:t>variable</w:t>
-      </w:r>
-      <w:proofErr w:type="gramEnd"/>
-      <w:r>
-        <w:t xml:space="preserve"> may have slightly different names (for example AF_RH_1_1_1 vs AF_RH_1_1_2)</w:t>
+        <w:t>Adjust the variable names in data if needed. Some variable may have slightly different names (for example AF_RH_1_1_1 vs AF_RH_1_1_2)</w:t>
+      </w:r>
+      <w:r>
+        <w:t xml:space="preserve">. Non-existent variables can be populated with nan { e.g. </w:t>
+      </w:r>
+      <w:r>
+        <w:t>data.mbar= nan(size(AF.Mdate))</w:t>
+      </w:r>
+      <w:r>
+        <w:t xml:space="preserve"> }</w:t>
       </w:r>
     </w:p>
     <w:p>
@@ -529,21 +424,11 @@
         </w:rPr>
       </w:pPr>
       <w:r>
-        <w:t xml:space="preserve">Add PBL data if available. If not an estimate of 750 m will be used for all the footprints. Non-published tests </w:t>
-      </w:r>
-      <w:proofErr w:type="spellStart"/>
-      <w:r>
-        <w:t>inidicate</w:t>
-      </w:r>
-      <w:proofErr w:type="spellEnd"/>
-      <w:r>
-        <w:t xml:space="preserve"> the sensitivity of </w:t>
-      </w:r>
-      <w:proofErr w:type="spellStart"/>
-      <w:r>
-        <w:t>gootprint</w:t>
-      </w:r>
-      <w:proofErr w:type="spellEnd"/>
+        <w:t xml:space="preserve">Add PBL data if available. If not an estimate of 750 m will be used for all the footprints. Non-published tests inidicate the sensitivity of </w:t>
+      </w:r>
+      <w:r>
+        <w:t>footprint</w:t>
+      </w:r>
       <w:r>
         <w:t xml:space="preserve"> models to PBL height is very low</w:t>
       </w:r>
@@ -574,24 +459,14 @@
         <w:spacing w:line="276" w:lineRule="auto"/>
       </w:pPr>
       <w:r>
-        <w:t xml:space="preserve">Go to the </w:t>
-      </w:r>
-      <w:proofErr w:type="spellStart"/>
-      <w:r>
-        <w:t>CalculateFootprint</w:t>
-      </w:r>
-      <w:proofErr w:type="spellEnd"/>
-      <w:r>
-        <w:t xml:space="preserve"> folder, </w:t>
+        <w:t xml:space="preserve">Go to the CalculateFootprint folder, </w:t>
       </w:r>
       <w:r>
         <w:t xml:space="preserve">Open </w:t>
       </w:r>
-      <w:proofErr w:type="spellStart"/>
       <w:r>
         <w:t>FP_opts_continuous.m</w:t>
       </w:r>
-      <w:proofErr w:type="spellEnd"/>
       <w:r>
         <w:t xml:space="preserve">, </w:t>
       </w:r>
@@ -617,15 +492,8 @@
       <w:r>
         <w:t xml:space="preserve">If you only need one model, you can select only the best model (the K&amp;M model) by adjusting </w:t>
       </w:r>
-      <w:proofErr w:type="spellStart"/>
-      <w:proofErr w:type="gramStart"/>
-      <w:r>
-        <w:t>opt.models</w:t>
-      </w:r>
-      <w:proofErr w:type="spellEnd"/>
-      <w:proofErr w:type="gramEnd"/>
-      <w:r>
-        <w:t>=[</w:t>
+      <w:r>
+        <w:t>opt.models=[</w:t>
       </w:r>
       <w:r>
         <w:t>0</w:t>
@@ -650,20 +518,7 @@
         <w:spacing w:line="276" w:lineRule="auto"/>
       </w:pPr>
       <w:r>
-        <w:t xml:space="preserve">In section “When?” select daytime or nighttime footprints. </w:t>
-      </w:r>
-      <w:r>
-        <w:t xml:space="preserve">Select the start and the end times of the run in </w:t>
-      </w:r>
-      <w:proofErr w:type="spellStart"/>
-      <w:proofErr w:type="gramStart"/>
-      <w:r>
-        <w:t>opt.start</w:t>
-      </w:r>
-      <w:proofErr w:type="spellEnd"/>
-      <w:proofErr w:type="gramEnd"/>
-      <w:r>
-        <w:t xml:space="preserve"> and opt.end2</w:t>
+        <w:t>In section “When?” select daytime or nighttime footprints. Select the start and the end times of the run in opt.start and opt.end2</w:t>
       </w:r>
     </w:p>
     <w:p>
@@ -689,7 +544,16 @@
         <w:spacing w:line="276" w:lineRule="auto"/>
       </w:pPr>
       <w:r>
-        <w:lastRenderedPageBreak/>
+        <w:rPr>
+          <w:b/>
+          <w:bCs/>
+        </w:rPr>
+        <w:t>Input fluxes</w:t>
+      </w:r>
+      <w:r>
+        <w:t xml:space="preserve">. </w:t>
+      </w:r>
+      <w:r>
         <w:t xml:space="preserve">Adjust the fluxes for footprint-weighted flux by choosing those fluxes of interests that are available in your dataset for which you wish to create footprint-weighted flux maps. </w:t>
       </w:r>
     </w:p>
@@ -703,27 +567,27 @@
         <w:spacing w:line="276" w:lineRule="auto"/>
       </w:pPr>
       <w:r>
-        <w:t>Once all the options are ready r</w:t>
-      </w:r>
-      <w:r>
-        <w:t xml:space="preserve">un </w:t>
-      </w:r>
-      <w:r>
-        <w:t xml:space="preserve">the code </w:t>
-      </w:r>
-      <w:proofErr w:type="spellStart"/>
-      <w:r>
-        <w:t>Footprint_Run_Continuous.m</w:t>
-      </w:r>
-      <w:proofErr w:type="spellEnd"/>
-      <w:r>
-        <w:t xml:space="preserve"> (</w:t>
-      </w:r>
-      <w:r>
-        <w:t>click</w:t>
-      </w:r>
-      <w:r>
-        <w:t xml:space="preserve"> “run” or press F5)</w:t>
+        <w:rPr>
+          <w:b/>
+          <w:bCs/>
+        </w:rPr>
+        <w:lastRenderedPageBreak/>
+        <w:t>Saving.</w:t>
+      </w:r>
+      <w:r>
+        <w:t xml:space="preserve"> </w:t>
+      </w:r>
+      <w:r>
+        <w:t xml:space="preserve">Select a folder to Save the footprint output. For consistency this folder should be of the type </w:t>
+      </w:r>
+      <w:r>
+        <w:t>'..\Footprint_Output\continuous\'</w:t>
+      </w:r>
+      <w:r>
+        <w:t xml:space="preserve">. </w:t>
+      </w:r>
+      <w:r>
+        <w:t xml:space="preserve">Continuous indicates that the data is being aggregated on continuous datasets. </w:t>
       </w:r>
     </w:p>
     <w:p>
@@ -736,32 +600,61 @@
         <w:spacing w:line="276" w:lineRule="auto"/>
       </w:pPr>
       <w:r>
-        <w:t xml:space="preserve">To plot the resulting footprint contours in </w:t>
-      </w:r>
-      <w:proofErr w:type="spellStart"/>
-      <w:r>
-        <w:t>kml</w:t>
-      </w:r>
-      <w:proofErr w:type="spellEnd"/>
-      <w:r>
-        <w:t xml:space="preserve"> files that can be then seen in Google Earth, the </w:t>
-      </w:r>
-      <w:proofErr w:type="spellStart"/>
-      <w:r>
-        <w:t>GoogleEarth</w:t>
-      </w:r>
-      <w:proofErr w:type="spellEnd"/>
-      <w:r>
-        <w:t xml:space="preserve"> toolbox</w:t>
+        <w:t>Within the continuous folder a folder named ”kml” should be created. Here all the resulting contours in kml files will be created.</w:t>
+      </w:r>
+    </w:p>
+    <w:p>
+      <w:pPr>
+        <w:pStyle w:val="ListParagraph"/>
+        <w:numPr>
+          <w:ilvl w:val="0"/>
+          <w:numId w:val="3"/>
+        </w:numPr>
+        <w:spacing w:line="276" w:lineRule="auto"/>
+      </w:pPr>
+      <w:r>
+        <w:t>Once all the options are ready r</w:t>
+      </w:r>
+      <w:r>
+        <w:t xml:space="preserve">un </w:t>
+      </w:r>
+      <w:r>
+        <w:t xml:space="preserve">the code </w:t>
+      </w:r>
+      <w:r>
+        <w:t>Footprint_Run_Continuous.m</w:t>
+      </w:r>
+      <w:r>
+        <w:t xml:space="preserve"> (</w:t>
+      </w:r>
+      <w:r>
+        <w:t>click</w:t>
+      </w:r>
+      <w:r>
+        <w:t xml:space="preserve"> “run” or press F5)</w:t>
+      </w:r>
+    </w:p>
+    <w:p>
+      <w:pPr>
+        <w:pStyle w:val="ListParagraph"/>
+        <w:numPr>
+          <w:ilvl w:val="0"/>
+          <w:numId w:val="3"/>
+        </w:numPr>
+        <w:spacing w:line="276" w:lineRule="auto"/>
+      </w:pPr>
+      <w:r>
+        <w:t xml:space="preserve">To plot the resulting footprint contours in kml files that can be then seen in Google Earth, the </w:t>
+      </w:r>
+      <w:r>
+        <w:t>GoogleEarth toolbox</w:t>
       </w:r>
       <w:r>
         <w:t xml:space="preserve"> is added at the end of the </w:t>
       </w:r>
-      <w:proofErr w:type="spellStart"/>
       <w:r>
         <w:t>Footprint_Run_Continuous.m</w:t>
       </w:r>
-      <w:proofErr w:type="spellEnd"/>
     </w:p>
     <w:p>
       <w:pPr>
@@ -788,11 +681,9 @@
         </w:numPr>
         <w:spacing w:line="276" w:lineRule="auto"/>
       </w:pPr>
-      <w:proofErr w:type="spellStart"/>
-      <w:r>
-        <w:t>Fds</w:t>
-      </w:r>
-      <w:proofErr w:type="spellEnd"/>
+      <w:r>
+        <w:t>Go to the folder FW_FluxMaps</w:t>
+      </w:r>
     </w:p>
     <w:p>
       <w:pPr>
@@ -803,11 +694,81 @@
         </w:numPr>
         <w:spacing w:line="276" w:lineRule="auto"/>
       </w:pPr>
-      <w:proofErr w:type="spellStart"/>
-      <w:r>
-        <w:t>gds</w:t>
-      </w:r>
-      <w:proofErr w:type="spellEnd"/>
+      <w:r>
+        <w:t xml:space="preserve">Open the file </w:t>
+      </w:r>
+      <w:r>
+        <w:t>Surface</w:t>
+      </w:r>
+      <w:r>
+        <w:t>_Flux_Map and update the DataDir with the output from the previous step.</w:t>
+      </w:r>
+    </w:p>
+    <w:p>
+      <w:pPr>
+        <w:pStyle w:val="ListParagraph"/>
+        <w:numPr>
+          <w:ilvl w:val="0"/>
+          <w:numId w:val="5"/>
+        </w:numPr>
+        <w:spacing w:line="276" w:lineRule="auto"/>
+      </w:pPr>
+      <w:r>
+        <w:t xml:space="preserve">Modify the file to load </w:t>
+      </w:r>
+      <w:r>
+        <w:t>with the output from the previous step.</w:t>
+      </w:r>
+    </w:p>
+    <w:p>
+      <w:pPr>
+        <w:pStyle w:val="ListParagraph"/>
+        <w:numPr>
+          <w:ilvl w:val="0"/>
+          <w:numId w:val="5"/>
+        </w:numPr>
+        <w:spacing w:line="276" w:lineRule="auto"/>
+      </w:pPr>
+      <w:r>
+        <w:t xml:space="preserve">Make any necessary changes to the fluxes to be plotted. By default, </w:t>
+      </w:r>
+      <w:r>
+        <w:t>CH</w:t>
+      </w:r>
+      <w:r>
+        <w:rPr>
+          <w:vertAlign w:val="subscript"/>
+        </w:rPr>
+        <w:t>4</w:t>
+      </w:r>
+      <w:r>
+        <w:t xml:space="preserve">, </w:t>
+      </w:r>
+      <w:r>
+        <w:t>CO</w:t>
+      </w:r>
+      <w:r>
+        <w:rPr>
+          <w:vertAlign w:val="subscript"/>
+        </w:rPr>
+        <w:t>2</w:t>
+      </w:r>
+      <w:r>
+        <w:t xml:space="preserve"> and H2O are provided.</w:t>
+      </w:r>
+    </w:p>
+    <w:p>
+      <w:pPr>
+        <w:pStyle w:val="ListParagraph"/>
+        <w:numPr>
+          <w:ilvl w:val="0"/>
+          <w:numId w:val="5"/>
+        </w:numPr>
+        <w:spacing w:line="276" w:lineRule="auto"/>
+      </w:pPr>
+      <w:r>
+        <w:t>Run the code. You should be able to see your initial footprint-weighted flux maps.</w:t>
+      </w:r>
     </w:p>
     <w:p>
       <w:pPr>

</xml_diff>